<commit_message>
Gold files for Hidden text not being translated by default.
git-svn-id: https://okapi.googlecode.com/svn/trunk@2283 0cd2bb99-014b-0410-b875-5d0485b745ed
</commit_message>
<xml_diff>
--- a/filters/net.sf.okapi.filters.openxml.tests/gold/PeekHidden.docx
+++ b/filters/net.sf.okapi.filters.openxml.tests/gold/PeekHidden.docx
@@ -10,19 +10,19 @@
         <w:rPr>
           <w:vanish/>
         </w:rPr>
-        <w:t xml:space="preserve">{g0:&lt;w:r&gt;&lt;w:rPr&gt;&lt;w:vanish/&gt;&lt;/w:rPr&gt;&lt;w:t xml:space="preserve"&gt;}iddenhay {/g1:&lt;/w:t&gt;&lt;/w:r&gt;}</w:t>
-      </w:r>
-      <w:r>
-        <w:t xml:space="preserve">essagemay </w:t>
+        <w:t xml:space="preserve">hidden </w:t>
+      </w:r>
+      <w:r>
+        <w:t xml:space="preserve">{x0:&lt;w:r&gt;&lt;w:rPr&gt;&lt;w:vanish/&gt;&lt;/w:rPr&gt;&lt;w:t xml:space="preserve"&gt;hidden &lt;/w:t&gt;&lt;/w:r&gt;}essagemay </w:t>
       </w:r>
       <w:r>
         <w:rPr>
           <w:rStyle w:val="Haydn"/>
         </w:rPr>
-        <w:t xml:space="preserve">{g2:&lt;w:r&gt;&lt;w:rPr&gt;&lt;w:rStyle w:val="Haydn"/&gt;&lt;/w:rPr&gt;&lt;w:t xml:space="preserve"&gt;}ittenwray byay ethay andhay {/g3:&lt;/w:t&gt;&lt;/w:r&gt;}</w:t>
-      </w:r>
-      <w:r>
-        <w:t xml:space="preserve">ofhay eremiahjay.</w:t>
+        <w:t xml:space="preserve">written by the hand </w:t>
+      </w:r>
+      <w:r>
+        <w:t xml:space="preserve">{x1:&lt;w:r&gt;&lt;w:rPr&gt;&lt;w:rStyle w:val="Haydn"/&gt;&lt;/w:rPr&gt;&lt;w:t xml:space="preserve"&gt;written by the hand &lt;/w:t&gt;&lt;/w:r&gt;}ofhay eremiahjay.</w:t>
       </w:r>
     </w:p>
     <w:p>
@@ -30,7 +30,10 @@
         <w:pStyle w:val="FranzJosef"/>
       </w:pPr>
       <w:r>
-        <w:t xml:space="preserve">erehay ishay ethay essagemay ofhay Isaiahhay.</w:t>
+        <w:t>Here is the message of Isaiah.</w:t>
+      </w:r>
+      <w:r>
+        <w:t xml:space="preserve">{x0:&lt;w:r&gt;&lt;w:t&gt;Here is the message of Isaiah.&lt;/w:t&gt;&lt;/w:r&gt;}</w:t>
       </w:r>
     </w:p>
     <w:p>
@@ -43,7 +46,10 @@
         <w:rPr>
           <w:vanish/>
         </w:rPr>
-        <w:t>{g0:&lt;w:r&gt;&lt;w:rPr&gt;&lt;w:vanish/&gt;&lt;/w:rPr&gt;&lt;w:t&gt;}erehay ishay ethay essagemay ofhay anielday.{/g1:&lt;/w:t&gt;&lt;/w:r&gt;}</w:t>
+        <w:t>Here is the message of Daniel.</w:t>
+      </w:r>
+      <w:r>
+        <w:t xml:space="preserve">{x0:&lt;w:r&gt;&lt;w:rPr&gt;&lt;w:vanish/&gt;&lt;/w:rPr&gt;&lt;w:t&gt;Here is the message of Daniel.&lt;/w:t&gt;&lt;/w:r&gt;}</w:t>
       </w:r>
     </w:p>
     <w:p>

</xml_diff>